<commit_message>
menu with callback and auto netlist
</commit_message>
<xml_diff>
--- a/SKILL/其他指令.docx
+++ b/SKILL/其他指令.docx
@@ -49,6 +49,165 @@
         <w:t>选择一个实例？</w:t>
       </w:r>
     </w:p>
+    <w:p/>
+    <w:p>
+      <w:pPr>
+        <w:numPr>
+          <w:ilvl w:val="3"/>
+          <w:numId w:val="1"/>
+        </w:numPr>
+        <w:shd w:val="solid" w:color="FFFFFF" w:fill="auto"/>
+        <w:tabs>
+          <w:tab w:val="left" w:pos="2880"/>
+        </w:tabs>
+        <w:autoSpaceDN w:val="0"/>
+        <w:spacing w:after="21" w:line="315" w:lineRule="atLeast"/>
+        <w:rPr>
+          <w:rFonts w:ascii="sans-serif"/>
+          <w:color w:val="000000"/>
+          <w:shd w:val="clear" w:color="auto" w:fill="FFFFFF"/>
+        </w:rPr>
+      </w:pPr>
+      <w:proofErr w:type="spellStart"/>
+      <w:r>
+        <w:rPr>
+          <w:rFonts w:ascii="sans-serif"/>
+          <w:color w:val="000000"/>
+          <w:shd w:val="clear" w:color="auto" w:fill="FFFFFF"/>
+        </w:rPr>
+        <w:t>createDir</w:t>
+      </w:r>
+      <w:proofErr w:type="spellEnd"/>
+      <w:r>
+        <w:rPr>
+          <w:rFonts w:ascii="sans-serif"/>
+          <w:color w:val="000000"/>
+          <w:shd w:val="clear" w:color="auto" w:fill="FFFFFF"/>
+        </w:rPr>
+        <w:t>(</w:t>
+      </w:r>
+      <w:proofErr w:type="spellStart"/>
+      <w:r>
+        <w:rPr>
+          <w:rFonts w:ascii="sans-serif"/>
+          <w:color w:val="000000"/>
+          <w:shd w:val="clear" w:color="auto" w:fill="FFFFFF"/>
+        </w:rPr>
+        <w:t>arg</w:t>
+      </w:r>
+      <w:proofErr w:type="spellEnd"/>
+      <w:r>
+        <w:rPr>
+          <w:rFonts w:ascii="sans-serif"/>
+          <w:color w:val="000000"/>
+          <w:shd w:val="clear" w:color="auto" w:fill="FFFFFF"/>
+        </w:rPr>
+        <w:t xml:space="preserve">), </w:t>
+      </w:r>
+      <w:r>
+        <w:rPr>
+          <w:rFonts w:ascii="sans-serif"/>
+          <w:color w:val="000000"/>
+          <w:shd w:val="clear" w:color="auto" w:fill="FFFFFF"/>
+        </w:rPr>
+        <w:t>如</w:t>
+      </w:r>
+      <w:proofErr w:type="spellStart"/>
+      <w:r>
+        <w:rPr>
+          <w:rFonts w:ascii="sans-serif"/>
+          <w:color w:val="000000"/>
+          <w:shd w:val="clear" w:color="auto" w:fill="FFFFFF"/>
+        </w:rPr>
+        <w:t>createDir</w:t>
+      </w:r>
+      <w:proofErr w:type="spellEnd"/>
+      <w:r>
+        <w:rPr>
+          <w:rFonts w:ascii="sans-serif"/>
+          <w:color w:val="000000"/>
+          <w:shd w:val="clear" w:color="auto" w:fill="FFFFFF"/>
+        </w:rPr>
+        <w:t>("c:/temp/skill")</w:t>
+      </w:r>
+      <w:r>
+        <w:rPr>
+          <w:rFonts w:ascii="sans-serif"/>
+          <w:color w:val="000000"/>
+          <w:shd w:val="clear" w:color="auto" w:fill="FFFFFF"/>
+        </w:rPr>
+        <w:t>，将在</w:t>
+      </w:r>
+      <w:r>
+        <w:rPr>
+          <w:rFonts w:ascii="sans-serif"/>
+          <w:color w:val="000000"/>
+          <w:shd w:val="clear" w:color="auto" w:fill="FFFFFF"/>
+        </w:rPr>
+        <w:t>c:/temp</w:t>
+      </w:r>
+      <w:r>
+        <w:rPr>
+          <w:rFonts w:ascii="sans-serif"/>
+          <w:color w:val="000000"/>
+          <w:shd w:val="clear" w:color="auto" w:fill="FFFFFF"/>
+        </w:rPr>
+        <w:t>下创建一个</w:t>
+      </w:r>
+      <w:r>
+        <w:rPr>
+          <w:rFonts w:ascii="sans-serif"/>
+          <w:color w:val="000000"/>
+          <w:shd w:val="clear" w:color="auto" w:fill="FFFFFF"/>
+        </w:rPr>
+        <w:t>skill</w:t>
+      </w:r>
+      <w:r>
+        <w:rPr>
+          <w:rFonts w:ascii="sans-serif"/>
+          <w:color w:val="000000"/>
+          <w:shd w:val="clear" w:color="auto" w:fill="FFFFFF"/>
+        </w:rPr>
+        <w:t>文件夹；</w:t>
+      </w:r>
+    </w:p>
+    <w:p>
+      <w:pPr>
+        <w:numPr>
+          <w:ilvl w:val="2"/>
+          <w:numId w:val="1"/>
+        </w:numPr>
+        <w:shd w:val="solid" w:color="FFFFFF" w:fill="auto"/>
+        <w:tabs>
+          <w:tab w:val="left" w:pos="2160"/>
+        </w:tabs>
+        <w:autoSpaceDN w:val="0"/>
+        <w:spacing w:after="21" w:line="315" w:lineRule="atLeast"/>
+        <w:rPr>
+          <w:rFonts w:ascii="sans-serif"/>
+          <w:color w:val="000000"/>
+          <w:shd w:val="clear" w:color="auto" w:fill="FFFFFF"/>
+        </w:rPr>
+      </w:pPr>
+      <w:r>
+        <w:rPr>
+          <w:rFonts w:ascii="sans-serif"/>
+          <w:color w:val="000000"/>
+          <w:shd w:val="clear" w:color="auto" w:fill="FFFFFF"/>
+        </w:rPr>
+        <w:t>删除文件函数</w:t>
+      </w:r>
+      <w:proofErr w:type="spellStart"/>
+      <w:r>
+        <w:rPr>
+          <w:rFonts w:ascii="sans-serif"/>
+          <w:color w:val="000000"/>
+          <w:shd w:val="clear" w:color="auto" w:fill="FFFFFF"/>
+        </w:rPr>
+        <w:t>deleteFile</w:t>
+      </w:r>
+      <w:proofErr w:type="spellEnd"/>
+    </w:p>
     <w:p>
       <w:pPr>
         <w:rPr>
@@ -58,6 +217,7 @@
       <w:bookmarkStart w:id="0" w:name="_GoBack"/>
       <w:bookmarkEnd w:id="0"/>
     </w:p>
+    <w:p/>
     <w:sectPr>
       <w:pgSz w:w="11906" w:h="16838"/>
       <w:pgMar w:top="1440" w:right="1800" w:bottom="1440" w:left="1800" w:header="851" w:footer="992" w:gutter="0"/>
@@ -104,6 +264,125 @@
     </w:p>
   </w:footnote>
 </w:footnotes>
+</file>
+
+<file path=word/numbering.xml><?xml version="1.0" encoding="utf-8"?>
+<w:numbering xmlns:wpc="http://schemas.microsoft.com/office/word/2010/wordprocessingCanvas" xmlns:cx="http://schemas.microsoft.com/office/drawing/2014/chartex" xmlns:cx1="http://schemas.microsoft.com/office/drawing/2015/9/8/chartex" xmlns:cx2="http://schemas.microsoft.com/office/drawing/2015/10/21/chartex" xmlns:cx3="http://schemas.microsoft.com/office/drawing/2016/5/9/chartex" xmlns:cx4="http://schemas.microsoft.com/office/drawing/2016/5/10/chartex" xmlns:cx5="http://schemas.microsoft.com/office/drawing/2016/5/11/chartex" xmlns:cx6="http://schemas.microsoft.com/office/drawing/2016/5/12/chartex" xmlns:cx7="http://schemas.microsoft.com/office/drawing/2016/5/13/chartex" xmlns:cx8="http://schemas.microsoft.com/office/drawing/2016/5/14/chartex" xmlns:mc="http://schemas.openxmlformats.org/markup-compatibility/2006" xmlns:aink="http://schemas.microsoft.com/office/drawing/2016/ink" xmlns:am3d="http://schemas.microsoft.com/office/drawing/2017/model3d" xmlns:o="urn:schemas-microsoft-com:office:office" xmlns:r="http://schemas.openxmlformats.org/officeDocument/2006/relationships" xmlns:m="http://schemas.openxmlformats.org/officeDocument/2006/math" xmlns:v="urn:schemas-microsoft-com:vml" xmlns:wp14="http://schemas.microsoft.com/office/word/2010/wordprocessingDrawing" xmlns:wp="http://schemas.openxmlformats.org/drawingml/2006/wordprocessingDrawing" xmlns:w10="urn:schemas-microsoft-com:office:word" xmlns:w="http://schemas.openxmlformats.org/wordprocessingml/2006/main" xmlns:w14="http://schemas.microsoft.com/office/word/2010/wordml" xmlns:w15="http://schemas.microsoft.com/office/word/2012/wordml" xmlns:w16cid="http://schemas.microsoft.com/office/word/2016/wordml/cid" xmlns:w16se="http://schemas.microsoft.com/office/word/2015/wordml/symex" xmlns:wpg="http://schemas.microsoft.com/office/word/2010/wordprocessingGroup" xmlns:wpi="http://schemas.microsoft.com/office/word/2010/wordprocessingInk" xmlns:wne="http://schemas.microsoft.com/office/word/2006/wordml" xmlns:wps="http://schemas.microsoft.com/office/word/2010/wordprocessingShape" mc:Ignorable="w14 w15 w16se w16cid wp14">
+  <w:abstractNum w:abstractNumId="0" w15:restartNumberingAfterBreak="0">
+    <w:nsid w:val="0000000D"/>
+    <w:multiLevelType w:val="multilevel"/>
+    <w:tmpl w:val="0000000D"/>
+    <w:lvl w:ilvl="0">
+      <w:start w:val="1"/>
+      <w:numFmt w:val="bullet"/>
+      <w:lvlText w:val=""/>
+      <w:lvlJc w:val="left"/>
+      <w:pPr>
+        <w:tabs>
+          <w:tab w:val="num" w:pos="720"/>
+        </w:tabs>
+        <w:ind w:left="360" w:firstLine="0"/>
+      </w:pPr>
+      <w:rPr>
+        <w:rFonts w:ascii="Wingdings" w:hAnsi="Wingdings" w:hint="default"/>
+        <w:snapToGrid/>
+        <w:color w:val="000000"/>
+        <w:sz w:val="21"/>
+        <w:shd w:val="clear" w:color="auto" w:fill="FFFFFF"/>
+      </w:rPr>
+    </w:lvl>
+    <w:lvl w:ilvl="1">
+      <w:start w:val="1"/>
+      <w:numFmt w:val="bullet"/>
+      <w:lvlText w:val=""/>
+      <w:lvlJc w:val="left"/>
+      <w:pPr>
+        <w:tabs>
+          <w:tab w:val="num" w:pos="1440"/>
+        </w:tabs>
+        <w:ind w:left="1080" w:firstLine="0"/>
+      </w:pPr>
+      <w:rPr>
+        <w:rFonts w:ascii="Wingdings" w:hAnsi="Wingdings" w:hint="default"/>
+        <w:snapToGrid/>
+        <w:color w:val="000000"/>
+        <w:sz w:val="21"/>
+        <w:shd w:val="clear" w:color="auto" w:fill="FFFFFF"/>
+      </w:rPr>
+    </w:lvl>
+    <w:lvl w:ilvl="2">
+      <w:start w:val="1"/>
+      <w:numFmt w:val="bullet"/>
+      <w:lvlText w:val=""/>
+      <w:lvlJc w:val="left"/>
+      <w:pPr>
+        <w:tabs>
+          <w:tab w:val="num" w:pos="2160"/>
+        </w:tabs>
+        <w:ind w:left="1800" w:firstLine="0"/>
+      </w:pPr>
+      <w:rPr>
+        <w:rFonts w:ascii="Wingdings" w:hAnsi="Wingdings" w:hint="default"/>
+        <w:snapToGrid/>
+        <w:color w:val="000000"/>
+        <w:sz w:val="21"/>
+        <w:shd w:val="clear" w:color="auto" w:fill="FFFFFF"/>
+      </w:rPr>
+    </w:lvl>
+    <w:lvl w:ilvl="3">
+      <w:start w:val="1"/>
+      <w:numFmt w:val="bullet"/>
+      <w:lvlText w:val=""/>
+      <w:lvlJc w:val="left"/>
+      <w:pPr>
+        <w:tabs>
+          <w:tab w:val="num" w:pos="2880"/>
+        </w:tabs>
+        <w:ind w:left="2520" w:firstLine="0"/>
+      </w:pPr>
+      <w:rPr>
+        <w:rFonts w:ascii="Wingdings" w:hAnsi="Wingdings" w:hint="default"/>
+        <w:snapToGrid/>
+        <w:color w:val="000000"/>
+        <w:sz w:val="21"/>
+        <w:shd w:val="clear" w:color="auto" w:fill="FFFFFF"/>
+      </w:rPr>
+    </w:lvl>
+    <w:lvl w:ilvl="4">
+      <w:start w:val="1"/>
+      <w:numFmt w:val="decimal"/>
+      <w:lvlText w:val=""/>
+      <w:lvlJc w:val="left"/>
+    </w:lvl>
+    <w:lvl w:ilvl="5">
+      <w:start w:val="1"/>
+      <w:numFmt w:val="decimal"/>
+      <w:lvlText w:val=""/>
+      <w:lvlJc w:val="left"/>
+    </w:lvl>
+    <w:lvl w:ilvl="6">
+      <w:start w:val="1"/>
+      <w:numFmt w:val="decimal"/>
+      <w:lvlText w:val=""/>
+      <w:lvlJc w:val="left"/>
+    </w:lvl>
+    <w:lvl w:ilvl="7">
+      <w:start w:val="1"/>
+      <w:numFmt w:val="decimal"/>
+      <w:lvlText w:val=""/>
+      <w:lvlJc w:val="left"/>
+    </w:lvl>
+    <w:lvl w:ilvl="8">
+      <w:start w:val="1"/>
+      <w:numFmt w:val="decimal"/>
+      <w:lvlText w:val=""/>
+      <w:lvlJc w:val="left"/>
+    </w:lvl>
+  </w:abstractNum>
+  <w:num w:numId="1">
+    <w:abstractNumId w:val="0"/>
+  </w:num>
+</w:numbering>
 </file>
 
 <file path=word/styles.xml><?xml version="1.0" encoding="utf-8"?>
@@ -226,6 +505,7 @@
     <w:lsdException w:name="HTML Sample" w:semiHidden="1" w:unhideWhenUsed="1"/>
     <w:lsdException w:name="HTML Typewriter" w:semiHidden="1" w:unhideWhenUsed="1"/>
     <w:lsdException w:name="HTML Variable" w:semiHidden="1" w:unhideWhenUsed="1"/>
+    <w:lsdException w:name="Normal Table" w:semiHidden="1" w:unhideWhenUsed="1"/>
     <w:lsdException w:name="annotation subject" w:semiHidden="1" w:unhideWhenUsed="1"/>
     <w:lsdException w:name="No List" w:semiHidden="1" w:unhideWhenUsed="1"/>
     <w:lsdException w:name="Outline List 1" w:semiHidden="1" w:unhideWhenUsed="1"/>
@@ -272,8 +552,10 @@
     <w:lsdException w:name="Table Subtle 2" w:semiHidden="1" w:unhideWhenUsed="1"/>
     <w:lsdException w:name="Table Web 1" w:semiHidden="1" w:unhideWhenUsed="1"/>
     <w:lsdException w:name="Table Web 2" w:semiHidden="1" w:unhideWhenUsed="1"/>
+    <w:lsdException w:name="Table Web 3" w:semiHidden="1" w:unhideWhenUsed="1"/>
     <w:lsdException w:name="Balloon Text" w:semiHidden="1" w:unhideWhenUsed="1"/>
     <w:lsdException w:name="Table Grid" w:uiPriority="39"/>
+    <w:lsdException w:name="Table Theme" w:semiHidden="1" w:unhideWhenUsed="1"/>
     <w:lsdException w:name="Placeholder Text" w:semiHidden="1"/>
     <w:lsdException w:name="No Spacing" w:uiPriority="1" w:qFormat="1"/>
     <w:lsdException w:name="Light Shading" w:uiPriority="60"/>

</xml_diff>